<commit_message>
berhasil membuat export pdf dengan loadView
</commit_message>
<xml_diff>
--- a/public/SuratKeteranganDesa.docx
+++ b/public/SuratKeteranganDesa.docx
@@ -763,7 +763,23 @@
                 <w:sz w:val="22"/>
                 <w:szCs w:val="22"/>
               </w:rPr>
-              <w:t>${nama}</w:t>
+              <w:t>${nama</w:t>
+            </w:r>
+            <w:r>
+              <w:rPr>
+                <w:rFonts w:ascii="Tahoma" w:hAnsi="Tahoma" w:cs="Tahoma"/>
+                <w:sz w:val="22"/>
+                <w:szCs w:val="22"/>
+              </w:rPr>
+              <w:t>_dospem</w:t>
+            </w:r>
+            <w:r>
+              <w:rPr>
+                <w:rFonts w:ascii="Tahoma" w:hAnsi="Tahoma" w:cs="Tahoma"/>
+                <w:sz w:val="22"/>
+                <w:szCs w:val="22"/>
+              </w:rPr>
+              <w:t>}</w:t>
             </w:r>
           </w:p>
         </w:tc>

</xml_diff>